<commit_message>
added silhouette and dunn indexes to clustering
</commit_message>
<xml_diff>
--- a/documentation/writeUp/Dissertation_V20181002.docx
+++ b/documentation/writeUp/Dissertation_V20181002.docx
@@ -457,15 +457,7 @@
     <w:p>
       <w:commentRangeStart w:id="2"/>
       <w:r>
-        <w:t xml:space="preserve">This dissertation how </w:t>
-      </w:r>
-      <w:proofErr w:type="gramStart"/>
-      <w:r>
-        <w:t>a big data climate pattern detection system design strategies</w:t>
-      </w:r>
-      <w:proofErr w:type="gramEnd"/>
-      <w:r>
-        <w:t xml:space="preserve"> in Colombia</w:t>
+        <w:t>This dissertation how a big data climate pattern detection system design strategies in Colombia</w:t>
       </w:r>
       <w:commentRangeEnd w:id="2"/>
       <w:r>
@@ -4570,15 +4562,7 @@
         <w:t xml:space="preserve"> studied hierarchical clustering in the US and sought a best method based on the minimising of bias in terms of method, latent and information. </w:t>
       </w:r>
       <w:r>
-        <w:t xml:space="preserve">Redundancy problem is discussed when two or more highly corelated variables are included (little unique information added and repeats data magnifies the) and PCA </w:t>
-      </w:r>
-      <w:proofErr w:type="gramStart"/>
-      <w:r>
-        <w:t>used  scaling</w:t>
-      </w:r>
-      <w:proofErr w:type="gramEnd"/>
-      <w:r>
-        <w:t xml:space="preserve"> variables, withholding then adding variables to observe the impact</w:t>
+        <w:t>Redundancy problem is discussed when two or more highly corelated variables are included (little unique information added and repeats data magnifies the) and PCA used  scaling variables, withholding then adding variables to observe the impact</w:t>
       </w:r>
     </w:p>
     <w:p>
@@ -5130,23 +5114,280 @@
           <w:lang w:val="en-US"/>
         </w:rPr>
       </w:pPr>
+      <w:r>
+        <w:rPr>
+          <w:lang w:val="en-US"/>
+        </w:rPr>
+        <w:t>Clustering options with spark</w:t>
+      </w:r>
+    </w:p>
+    <w:p>
+      <w:pPr>
+        <w:rPr>
+          <w:lang w:val="en-US"/>
+        </w:rPr>
+      </w:pPr>
+      <w:r>
+        <w:rPr>
+          <w:lang w:val="en-US"/>
+        </w:rPr>
+        <w:t xml:space="preserve">Clustering evaluation with spark </w:t>
+      </w:r>
+      <w:proofErr w:type="spellStart"/>
+      <w:r>
+        <w:rPr>
+          <w:lang w:val="en-US"/>
+        </w:rPr>
+        <w:t>WSSSe</w:t>
+      </w:r>
+      <w:proofErr w:type="spellEnd"/>
+      <w:r>
+        <w:rPr>
+          <w:lang w:val="en-US"/>
+        </w:rPr>
+        <w:t xml:space="preserve"> and </w:t>
+      </w:r>
+      <w:proofErr w:type="spellStart"/>
+      <w:r>
+        <w:rPr>
+          <w:lang w:val="en-US"/>
+        </w:rPr>
+        <w:t>BDDunn</w:t>
+      </w:r>
+      <w:proofErr w:type="spellEnd"/>
+      <w:r>
+        <w:rPr>
+          <w:lang w:val="en-US"/>
+        </w:rPr>
+        <w:t xml:space="preserve"> and </w:t>
+      </w:r>
+      <w:proofErr w:type="spellStart"/>
+      <w:r>
+        <w:rPr>
+          <w:lang w:val="en-US"/>
+        </w:rPr>
+        <w:t>BDSilhouette</w:t>
+      </w:r>
+      <w:proofErr w:type="spellEnd"/>
+      <w:r>
+        <w:rPr>
+          <w:lang w:val="en-US"/>
+        </w:rPr>
+        <w:t xml:space="preserve"> </w:t>
+      </w:r>
+      <w:r>
+        <w:rPr>
+          <w:lang w:val="en-US"/>
+        </w:rPr>
+        <w:fldChar w:fldCharType="begin" w:fldLock="1"/>
+      </w:r>
+      <w:r>
+        <w:rPr>
+          <w:lang w:val="en-US"/>
+        </w:rPr>
+        <w:instrText>ADDIN CSL_CITATION {"citationItems":[{"id":"ITEM-1","itemData":{"DOI":"10.1007/978-3-319-44636-3_15","ISBN":"9783319446356","ISSN":"16113349","abstract":"K-Means and Bisecting K-Means clustering algorithms need the optimal\nnumber into which the dataset may be divided. Spark implementations of\nthese algorithms include a method that is used to calculate this number.\nUnfortunately, this measurement presents a lack of precision because it\nonly takes into account a sum of intra-cluster distancesmisleading the\nresults. Moreover, this measurement has not been well-contrasted in\nprevious researches about clustering indices. Therefore, we introduce a\nnew Spark implementation of Silhouette and Dunn indices. These\nclustering indices have been tested in previous works. The results\nobtained show the potential of Silhouette and Dunn to deal with Big\nData.","author":[{"dropping-particle":"","family":"Luna-Romera","given":"José María","non-dropping-particle":"","parse-names":false,"suffix":""},{"dropping-particle":"","family":"Martínez-Ballesteros","given":"María Del Mar","non-dropping-particle":"","parse-names":false,"suffix":""},{"dropping-particle":"","family":"García-Gutiérrez","given":"Jorge","non-dropping-particle":"","parse-names":false,"suffix":""},{"dropping-particle":"","family":"Riquelme-Santos","given":"José C.","non-dropping-particle":"","parse-names":false,"suffix":""}],"container-title":"Lecture Notes in Computer Science (including subseries Lecture Notes in Artificial Intelligence and Lecture Notes in Bioinformatics)","id":"ITEM-1","issued":{"date-parts":[["2016"]]},"title":"An approach to silhouette and dunn clustering indices applied to big data in spark","type":"paper-conference"},"uris":["http://www.mendeley.com/documents/?uuid=a93c7d5a-6046-47dc-a1e1-0437534891b7"]}],"mendeley":{"formattedCitation":"(Luna-Romera &lt;i&gt;et al.&lt;/i&gt;, 2016)","plainTextFormattedCitation":"(Luna-Romera et al., 2016)","previouslyFormattedCitation":"(Luna-Romera &lt;i&gt;et al.&lt;/i&gt;, 2016)"},"properties":{"noteIndex":0},"schema":"https://github.com/citation-style-language/schema/raw/master/csl-citation.json"}</w:instrText>
+      </w:r>
+      <w:r>
+        <w:rPr>
+          <w:lang w:val="en-US"/>
+        </w:rPr>
+        <w:fldChar w:fldCharType="separate"/>
+      </w:r>
+      <w:r>
+        <w:rPr>
+          <w:noProof/>
+          <w:lang w:val="en-US"/>
+        </w:rPr>
+        <w:t xml:space="preserve">(Luna-Romera </w:t>
+      </w:r>
+      <w:r>
+        <w:rPr>
+          <w:i/>
+          <w:noProof/>
+          <w:lang w:val="en-US"/>
+        </w:rPr>
+        <w:t>et al.</w:t>
+      </w:r>
+      <w:r>
+        <w:rPr>
+          <w:noProof/>
+          <w:lang w:val="en-US"/>
+        </w:rPr>
+        <w:t>, 2016)</w:t>
+      </w:r>
+      <w:r>
+        <w:rPr>
+          <w:lang w:val="en-US"/>
+        </w:rPr>
+        <w:fldChar w:fldCharType="end"/>
+      </w:r>
+    </w:p>
+    <w:p>
+      <w:pPr>
+        <w:rPr>
+          <w:lang w:val="en-US"/>
+        </w:rPr>
+      </w:pPr>
+      <w:r>
+        <w:rPr>
+          <w:lang w:val="en-US"/>
+        </w:rPr>
+        <w:t xml:space="preserve">On the selection of numbers of clusters </w:t>
+      </w:r>
+      <w:r>
+        <w:rPr>
+          <w:lang w:val="en-US"/>
+        </w:rPr>
+        <w:fldChar w:fldCharType="begin" w:fldLock="1"/>
+      </w:r>
+      <w:r>
+        <w:rPr>
+          <w:lang w:val="en-US"/>
+        </w:rPr>
+        <w:instrText>ADDIN CSL_CITATION {"citationItems":[{"id":"ITEM-1","itemData":{"DOI":"10.12792/iciae2015.012","ISBN":"9784907220068","abstract":"The data clustering with automatic program such as k-means has been a popular technique widely used in many general applications. Two interesting sub-activity of clustering process are studied in this paper, selection the number of clusters and analysis the result of data clustering. This research aims at studying the clustering validation to find appropriate number of clusters for k-means method. The characteristics of experimental data have 3 shapes and each shape have 4 datasets (100 items), which diffusion is achieved by applying a Gaussian distributed (normal distribution). This research used two techniques for clustering validation: Silhouette and Sum of Squared Errors (SSE). The research shows comparative results on data clustering configuration k from 2 to 10. The results of both Silhouette and SSE are consistent in the sense that Silhouette and SSE present appropriate number of clusters at the same k-value (Silhouette value: maximum average, SSE-value: knee point).","author":[{"dropping-particle":"","family":"Thinsungnoen","given":"Tippaya","non-dropping-particle":"","parse-names":false,"suffix":""},{"dropping-particle":"","family":"Kaoungku","given":"Nuntawut","non-dropping-particle":"","parse-names":false,"suffix":""},{"dropping-particle":"","family":"Durongdumronchai","given":"Pongsakorn","non-dropping-particle":"","parse-names":false,"suffix":""},{"dropping-particle":"","family":"Kerdprasop","given":"Kittisak","non-dropping-particle":"","parse-names":false,"suffix":""},{"dropping-particle":"","family":"Kerdprasop","given":"Nittaya","non-dropping-particle":"","parse-names":false,"suffix":""}],"container-title":"The Proceedings of the 2nd International Conference on Industrial Application Engineering 2015","id":"ITEM-1","issued":{"date-parts":[["2015"]]},"title":"The Clustering Validity with Silhouette and Sum of Squared Errors","type":"paper-conference"},"uris":["http://www.mendeley.com/documents/?uuid=ef6c6a46-fd75-3e59-a089-3d32dec5a001"]}],"mendeley":{"formattedCitation":"(Thinsungnoen &lt;i&gt;et al.&lt;/i&gt;, 2015)","plainTextFormattedCitation":"(Thinsungnoen et al., 2015)","previouslyFormattedCitation":"(Thinsungnoen &lt;i&gt;et al.&lt;/i&gt;, 2015)"},"properties":{"noteIndex":0},"schema":"https://github.com/citation-style-language/schema/raw/master/csl-citation.json"}</w:instrText>
+      </w:r>
+      <w:r>
+        <w:rPr>
+          <w:lang w:val="en-US"/>
+        </w:rPr>
+        <w:fldChar w:fldCharType="separate"/>
+      </w:r>
+      <w:r>
+        <w:rPr>
+          <w:noProof/>
+          <w:lang w:val="en-US"/>
+        </w:rPr>
+        <w:t xml:space="preserve">(Thinsungnoen </w:t>
+      </w:r>
+      <w:r>
+        <w:rPr>
+          <w:i/>
+          <w:noProof/>
+          <w:lang w:val="en-US"/>
+        </w:rPr>
+        <w:t>et al.</w:t>
+      </w:r>
+      <w:r>
+        <w:rPr>
+          <w:noProof/>
+          <w:lang w:val="en-US"/>
+        </w:rPr>
+        <w:t>, 2015)</w:t>
+      </w:r>
+      <w:r>
+        <w:rPr>
+          <w:lang w:val="en-US"/>
+        </w:rPr>
+        <w:fldChar w:fldCharType="end"/>
+      </w:r>
+      <w:r>
+        <w:rPr>
+          <w:lang w:val="en-US"/>
+        </w:rPr>
+        <w:t xml:space="preserve"> </w:t>
+      </w:r>
+      <w:r>
+        <w:rPr>
+          <w:lang w:val="en-US"/>
+        </w:rPr>
+        <w:fldChar w:fldCharType="begin" w:fldLock="1"/>
+      </w:r>
+      <w:r>
+        <w:rPr>
+          <w:lang w:val="en-US"/>
+        </w:rPr>
+        <w:instrText>ADDIN CSL_CITATION {"citationItems":[{"id":"ITEM-1","itemData":{"ISSN":"2321-7782","abstract":"Clustering is widely used in different field such as biology, psychology, and economics. The result of clustering varies as number of cluster parameter changes hence main challenge of cluster analysis is that the number of clusters or the number of model parameters is seldom known, and it must be determined before clustering. The several clustering algorithm has been proposed. Among them k-means method is a simple and fast clustering technique. We address the problem of cluster number selection by using a k-means approach We can ask end users to provide a number of clusters in advance, but it is not feasible end user requires domain knowledge of each data set. There are many methods available to estimate the number of clusters such as statistical indices, variance based method, Information Theoretic, goodness of fit method etc...The paper explores six different approaches to determine the right number of clusters in a dataset Keywords: Akaike's information criterion, Bayesian inference criterion, Clustering, Cross-validation, Elbow Method, Jump Method, Number of Cluster, Silhouette.","author":[{"dropping-particle":"","family":"Kodinariya","given":"Trupti M","non-dropping-particle":"","parse-names":false,"suffix":""},{"dropping-particle":"","family":"Makwana","given":"Prashant R","non-dropping-particle":"","parse-names":false,"suffix":""}],"container-title":"International Journal of Advance Research in Computer Science and Management Studies","id":"ITEM-1","issued":{"date-parts":[["2013"]]},"title":"Review on determining number of Cluster in K-Means Clustering","type":"article-journal"},"uris":["http://www.mendeley.com/documents/?uuid=274db5c6-3931-3689-a131-712c5efb563b"]}],"mendeley":{"formattedCitation":"(Kodinariya and Makwana, 2013)","plainTextFormattedCitation":"(Kodinariya and Makwana, 2013)","previouslyFormattedCitation":"(Kodinariya and Makwana, 2013)"},"properties":{"noteIndex":0},"schema":"https://github.com/citation-style-language/schema/raw/master/csl-citation.json"}</w:instrText>
+      </w:r>
+      <w:r>
+        <w:rPr>
+          <w:lang w:val="en-US"/>
+        </w:rPr>
+        <w:fldChar w:fldCharType="separate"/>
+      </w:r>
+      <w:r>
+        <w:rPr>
+          <w:noProof/>
+          <w:lang w:val="en-US"/>
+        </w:rPr>
+        <w:t>(Kodinariya and Makwana, 2013)</w:t>
+      </w:r>
+      <w:r>
+        <w:rPr>
+          <w:lang w:val="en-US"/>
+        </w:rPr>
+        <w:fldChar w:fldCharType="end"/>
+      </w:r>
+      <w:r>
+        <w:rPr>
+          <w:lang w:val="en-US"/>
+        </w:rPr>
+        <w:t xml:space="preserve"> and </w:t>
+      </w:r>
+      <w:r>
+        <w:rPr>
+          <w:lang w:val="en-US"/>
+        </w:rPr>
+        <w:fldChar w:fldCharType="begin" w:fldLock="1"/>
+      </w:r>
+      <w:r>
+        <w:rPr>
+          <w:lang w:val="en-US"/>
+        </w:rPr>
+        <w:instrText>ADDIN CSL_CITATION {"citationItems":[{"id":"ITEM-1","itemData":{"DOI":"10.1109/TSG.2012.2215059","ISBN":"1949-3053","ISSN":"19493053","abstract":"The aim of this paper is to develop and propose an integrated classification method for the determination of office buildings' energy and thermal comfort rating classes. The applications of five clustering techniques: Hierarchical, K-Means, Gaussian Mixture Models, Fuzzy, and Neural algorithms to a large building dataset are tested in order to investigate the appropriate method for establishing energy and thermal comfort classifications. For the clustering results testing, three internal validity indices: the Silhouette, the Davies Bouldin, and the Dunn Index have been applied, in order to select the appropriate number of clusters and the most efficient algorithm for each case. The proposed classification approach is also evaluated through comparisons with the methodologies that are recommended by the European standards. The classification results are used for a parametric study of common buildings' characteristics in each rating class, in order to provide with a tool for adopting improvement recommendations for buildings' energy efficiency.","author":[{"dropping-particle":"","family":"Nikolaou","given":"Triantafyllia G.","non-dropping-particle":"","parse-names":false,"suffix":""},{"dropping-particle":"","family":"Kolokotsa","given":"Dionysia S.","non-dropping-particle":"","parse-names":false,"suffix":""},{"dropping-particle":"","family":"Stavrakakis","given":"George S.","non-dropping-particle":"","parse-names":false,"suffix":""},{"dropping-particle":"","family":"Skias","given":"Ioannis D.","non-dropping-particle":"","parse-names":false,"suffix":""}],"container-title":"IEEE Transactions on Smart Grid","id":"ITEM-1","issued":{"date-parts":[["2012"]]},"title":"On the application of clustering techniques for office buildings' energy and thermal comfort classification","type":"article-journal"},"uris":["http://www.mendeley.com/documents/?uuid=8b1aa218-801c-4c27-83da-47f80f1d934d"]}],"mendeley":{"formattedCitation":"(Nikolaou &lt;i&gt;et al.&lt;/i&gt;, 2012)","plainTextFormattedCitation":"(Nikolaou et al., 2012)"},"properties":{"noteIndex":0},"schema":"https://github.com/citation-style-language/schema/raw/master/csl-citation.json"}</w:instrText>
+      </w:r>
+      <w:r>
+        <w:rPr>
+          <w:lang w:val="en-US"/>
+        </w:rPr>
+        <w:fldChar w:fldCharType="separate"/>
+      </w:r>
+      <w:r>
+        <w:rPr>
+          <w:noProof/>
+          <w:lang w:val="en-US"/>
+        </w:rPr>
+        <w:t xml:space="preserve">(Nikolaou </w:t>
+      </w:r>
+      <w:r>
+        <w:rPr>
+          <w:i/>
+          <w:noProof/>
+          <w:lang w:val="en-US"/>
+        </w:rPr>
+        <w:t>et al.</w:t>
+      </w:r>
+      <w:r>
+        <w:rPr>
+          <w:noProof/>
+          <w:lang w:val="en-US"/>
+        </w:rPr>
+        <w:t>, 2012)</w:t>
+      </w:r>
+      <w:r>
+        <w:rPr>
+          <w:lang w:val="en-US"/>
+        </w:rPr>
+        <w:fldChar w:fldCharType="end"/>
+      </w:r>
+      <w:bookmarkStart w:id="16" w:name="_GoBack"/>
+      <w:bookmarkEnd w:id="16"/>
     </w:p>
     <w:p>
       <w:pPr>
         <w:pStyle w:val="Heading2"/>
       </w:pPr>
-      <w:commentRangeStart w:id="16"/>
+      <w:commentRangeStart w:id="17"/>
       <w:r>
         <w:t>Summary</w:t>
       </w:r>
-      <w:commentRangeEnd w:id="16"/>
+      <w:commentRangeEnd w:id="17"/>
       <w:r>
         <w:rPr>
           <w:rStyle w:val="CommentReference"/>
           <w:rFonts w:ascii="Arial" w:eastAsia="Times New Roman" w:hAnsi="Arial" w:cs="Times New Roman"/>
           <w:color w:val="auto"/>
         </w:rPr>
-        <w:commentReference w:id="16"/>
+        <w:commentReference w:id="17"/>
       </w:r>
     </w:p>
     <w:p>
@@ -5224,7 +5465,14 @@
         <w:rPr>
           <w:lang w:eastAsia="en-US"/>
         </w:rPr>
-        <w:t xml:space="preserve"> models will be produced to explore what should be built for the iteration and to estimate the time required. Issues identified in the planning models will be developed in more detail using just-in-time models, created in less than thirty minutes involving hand-sketched flow diagrams, sequence diagrams and class responsibility cards. Using these modelled details code will be written during the following hours or days using a test-first and refactor approach. </w:t>
+        <w:t xml:space="preserve"> models will be produced to explore what should be built for the iteration and to estimate the time required. Issues identified in the planning models will be developed in more detail using just-in-time models, created in less than thirty minutes involving hand-sketched </w:t>
+      </w:r>
+      <w:r>
+        <w:rPr>
+          <w:lang w:eastAsia="en-US"/>
+        </w:rPr>
+        <w:lastRenderedPageBreak/>
+        <w:t xml:space="preserve">flow diagrams, sequence diagrams and class responsibility cards. Using these modelled details code will be written during the following hours or days using a test-first and refactor approach. </w:t>
       </w:r>
     </w:p>
     <w:p>
@@ -5236,7 +5484,6 @@
           <w:noProof/>
           <w:lang w:eastAsia="en-US"/>
         </w:rPr>
-        <w:lastRenderedPageBreak/>
         <w:drawing>
           <wp:inline distT="0" distB="0" distL="0" distR="0" wp14:anchorId="6C78A607" wp14:editId="6B864B9C">
             <wp:extent cx="5274310" cy="2293620"/>
@@ -5287,7 +5534,7 @@
           <w:i/>
         </w:rPr>
       </w:pPr>
-      <w:bookmarkStart w:id="17" w:name="_Toc526246831"/>
+      <w:bookmarkStart w:id="18" w:name="_Toc526246831"/>
       <w:r>
         <w:t xml:space="preserve">Figure </w:t>
       </w:r>
@@ -5302,18 +5549,18 @@
       <w:r>
         <w:t xml:space="preserve"> </w:t>
       </w:r>
-      <w:commentRangeStart w:id="18"/>
+      <w:commentRangeStart w:id="19"/>
       <w:r>
         <w:t>Development</w:t>
       </w:r>
-      <w:commentRangeEnd w:id="18"/>
+      <w:commentRangeEnd w:id="19"/>
       <w:r>
         <w:rPr>
           <w:rStyle w:val="CommentReference"/>
           <w:iCs w:val="0"/>
           <w:color w:val="auto"/>
         </w:rPr>
-        <w:commentReference w:id="18"/>
+        <w:commentReference w:id="19"/>
       </w:r>
       <w:r>
         <w:t xml:space="preserve"> increments (extended</w:t>
@@ -5348,7 +5595,7 @@
       <w:r>
         <w:t>.</w:t>
       </w:r>
-      <w:bookmarkEnd w:id="17"/>
+      <w:bookmarkEnd w:id="18"/>
     </w:p>
     <w:p>
       <w:pPr>
@@ -5481,6 +5728,7 @@
         <w:rPr>
           <w:lang w:eastAsia="en-US" w:bidi="ar-SA"/>
         </w:rPr>
+        <w:lastRenderedPageBreak/>
         <w:t>General Use Case Analysis</w:t>
       </w:r>
     </w:p>
@@ -5513,7 +5761,6 @@
           <w:i/>
           <w:lang w:eastAsia="en-US" w:bidi="ar-SA"/>
         </w:rPr>
-        <w:lastRenderedPageBreak/>
         <w:t xml:space="preserve">For the coastal regions of Northern Colombia what design strategies can be identified for afternoon weather conditions during the first three months of the year, using a k-means clustering approach. Visualise the clusters on a map and indicate the design strategies and considerations applicable to each cluster. </w:t>
       </w:r>
     </w:p>
@@ -5589,21 +5836,21 @@
         </w:rPr>
         <w:t xml:space="preserve">1. Define </w:t>
       </w:r>
-      <w:commentRangeStart w:id="19"/>
+      <w:commentRangeStart w:id="20"/>
       <w:r>
         <w:rPr>
           <w:lang w:eastAsia="en-US" w:bidi="ar-SA"/>
         </w:rPr>
         <w:t>workflow</w:t>
       </w:r>
-      <w:commentRangeEnd w:id="19"/>
+      <w:commentRangeEnd w:id="20"/>
       <w:r>
         <w:rPr>
           <w:rStyle w:val="CommentReference"/>
           <w:rFonts w:ascii="Arial" w:eastAsia="Times New Roman" w:hAnsi="Arial" w:cs="Times New Roman"/>
           <w:color w:val="auto"/>
         </w:rPr>
-        <w:commentReference w:id="19"/>
+        <w:commentReference w:id="20"/>
       </w:r>
       <w:r>
         <w:rPr>
@@ -5647,21 +5894,21 @@
         </w:rPr>
         <w:t xml:space="preserve">2. Run workflow + monitor </w:t>
       </w:r>
-      <w:commentRangeStart w:id="20"/>
+      <w:commentRangeStart w:id="21"/>
       <w:r>
         <w:rPr>
           <w:lang w:eastAsia="en-US" w:bidi="ar-SA"/>
         </w:rPr>
         <w:t>resources</w:t>
       </w:r>
-      <w:commentRangeEnd w:id="20"/>
+      <w:commentRangeEnd w:id="21"/>
       <w:r>
         <w:rPr>
           <w:rStyle w:val="CommentReference"/>
           <w:rFonts w:ascii="Arial" w:eastAsia="Times New Roman" w:hAnsi="Arial" w:cs="Times New Roman"/>
           <w:color w:val="auto"/>
         </w:rPr>
-        <w:commentReference w:id="20"/>
+        <w:commentReference w:id="21"/>
       </w:r>
       <w:r>
         <w:rPr>
@@ -5682,7 +5929,15 @@
           <w:rFonts w:cs="Arial"/>
           <w:lang w:eastAsia="en-US" w:bidi="ar-SA"/>
         </w:rPr>
-        <w:t>Once the work-flow is defined the ED may need an estimate of how long the selected analytics will take. The workflow will then be submitted for processing and its progress will be monitored in terms of its status (ready, executing, staging, completed). The ED may also need to monitor the state of processing resources. During processing the should be able to stop, pause or cancel the workflow.</w:t>
+        <w:t xml:space="preserve">Once the work-flow is defined the ED may need an estimate of how long the selected analytics will take. The workflow will then be submitted for processing and its progress will be monitored in terms of its </w:t>
+      </w:r>
+      <w:r>
+        <w:rPr>
+          <w:rFonts w:cs="Arial"/>
+          <w:lang w:eastAsia="en-US" w:bidi="ar-SA"/>
+        </w:rPr>
+        <w:lastRenderedPageBreak/>
+        <w:t>status (ready, executing, staging, completed). The ED may also need to monitor the state of processing resources. During processing the should be able to stop, pause or cancel the workflow.</w:t>
       </w:r>
     </w:p>
     <w:p>
@@ -5698,21 +5953,21 @@
         </w:rPr>
         <w:t xml:space="preserve">3. Output + visualise </w:t>
       </w:r>
-      <w:commentRangeStart w:id="21"/>
+      <w:commentRangeStart w:id="22"/>
       <w:r>
         <w:rPr>
           <w:lang w:eastAsia="en-US" w:bidi="ar-SA"/>
         </w:rPr>
         <w:t>results</w:t>
       </w:r>
-      <w:commentRangeEnd w:id="21"/>
+      <w:commentRangeEnd w:id="22"/>
       <w:r>
         <w:rPr>
           <w:rStyle w:val="CommentReference"/>
           <w:rFonts w:ascii="Arial" w:eastAsia="Times New Roman" w:hAnsi="Arial" w:cs="Times New Roman"/>
           <w:color w:val="auto"/>
         </w:rPr>
-        <w:commentReference w:id="21"/>
+        <w:commentReference w:id="22"/>
       </w:r>
     </w:p>
     <w:p>
@@ -5727,45 +5982,37 @@
           <w:rFonts w:cs="Arial"/>
           <w:lang w:eastAsia="en-US" w:bidi="ar-SA"/>
         </w:rPr>
-        <w:t xml:space="preserve">Following analysis results from the workflow shall be stored and accessible to the ED. Numerical and statistical summaries of the results will be generated by the ED using one of a range of predefined methods. These results would be stored and available for download in formats that can be further </w:t>
-      </w:r>
-      <w:r>
-        <w:rPr>
-          <w:rFonts w:cs="Arial"/>
+        <w:t xml:space="preserve">Following analysis results from the workflow shall be stored and accessible to the ED. Numerical and statistical summaries of the results will be generated by the ED using one of a range of predefined methods. These results would be stored and available for download in formats that can be further analysed or shared in spreadsheets. The ED may need to use simple visualisation of results (histograms, pie charts, line charts). Visualisation tools should include the ability to represent results by geospatial mapping. The graphics generated will be downloaded as high-quality images or vector graphics and used in reports. Within the interface the ED may need to compare two or more visualisations side-by-side to undertake a visual analysis. The ED also needs to share visualisation results with collaborators by providing a secure link to a webpage where the graphics can be viewed and download. </w:t>
+      </w:r>
+    </w:p>
+    <w:p>
+      <w:pPr>
+        <w:pStyle w:val="Heading3"/>
+        <w:rPr>
           <w:lang w:eastAsia="en-US" w:bidi="ar-SA"/>
         </w:rPr>
-        <w:lastRenderedPageBreak/>
-        <w:t xml:space="preserve">analysed or shared in spreadsheets. The ED may need to use simple visualisation of results (histograms, pie charts, line charts). Visualisation tools should include the ability to represent results by geospatial mapping. The graphics generated will be downloaded as high-quality images or vector graphics and used in reports. Within the interface the ED may need to compare two or more visualisations side-by-side to undertake a visual analysis. The ED also needs to share visualisation results with collaborators by providing a secure link to a webpage where the graphics can be viewed and download. </w:t>
-      </w:r>
-    </w:p>
-    <w:p>
-      <w:pPr>
-        <w:pStyle w:val="Heading3"/>
+      </w:pPr>
+      <w:r>
         <w:rPr>
           <w:lang w:eastAsia="en-US" w:bidi="ar-SA"/>
         </w:rPr>
-      </w:pPr>
+        <w:t xml:space="preserve">4. Manage design </w:t>
+      </w:r>
+      <w:commentRangeStart w:id="23"/>
       <w:r>
         <w:rPr>
           <w:lang w:eastAsia="en-US" w:bidi="ar-SA"/>
         </w:rPr>
-        <w:t xml:space="preserve">4. Manage design </w:t>
-      </w:r>
-      <w:commentRangeStart w:id="22"/>
-      <w:r>
-        <w:rPr>
-          <w:lang w:eastAsia="en-US" w:bidi="ar-SA"/>
-        </w:rPr>
         <w:t>strategies</w:t>
       </w:r>
-      <w:commentRangeEnd w:id="22"/>
+      <w:commentRangeEnd w:id="23"/>
       <w:r>
         <w:rPr>
           <w:rStyle w:val="CommentReference"/>
           <w:rFonts w:ascii="Arial" w:eastAsia="Times New Roman" w:hAnsi="Arial" w:cs="Times New Roman"/>
           <w:color w:val="auto"/>
         </w:rPr>
-        <w:commentReference w:id="22"/>
+        <w:commentReference w:id="23"/>
       </w:r>
       <w:r>
         <w:rPr>
@@ -5796,18 +6043,18 @@
       <w:r>
         <w:t xml:space="preserve">Sequence Diagrams for </w:t>
       </w:r>
-      <w:commentRangeStart w:id="23"/>
+      <w:commentRangeStart w:id="24"/>
       <w:r>
         <w:t>General</w:t>
       </w:r>
-      <w:commentRangeEnd w:id="23"/>
+      <w:commentRangeEnd w:id="24"/>
       <w:r>
         <w:rPr>
           <w:rStyle w:val="CommentReference"/>
           <w:rFonts w:ascii="Arial" w:eastAsia="Times New Roman" w:hAnsi="Arial" w:cs="Times New Roman"/>
           <w:color w:val="auto"/>
         </w:rPr>
-        <w:commentReference w:id="23"/>
+        <w:commentReference w:id="24"/>
       </w:r>
       <w:r>
         <w:t xml:space="preserve"> use case analysis</w:t>
@@ -5818,7 +6065,7 @@
         <w:pStyle w:val="Figure"/>
         <w:keepNext/>
       </w:pPr>
-      <w:commentRangeStart w:id="24"/>
+      <w:commentRangeStart w:id="25"/>
       <w:r>
         <w:rPr>
           <w:noProof/>
@@ -5865,14 +6112,14 @@
           </wp:inline>
         </w:drawing>
       </w:r>
-      <w:commentRangeEnd w:id="24"/>
+      <w:commentRangeEnd w:id="25"/>
       <w:r>
         <w:rPr>
           <w:rStyle w:val="CommentReference"/>
           <w:rFonts w:cs="Times New Roman"/>
           <w:shd w:val="clear" w:color="auto" w:fill="auto"/>
         </w:rPr>
-        <w:commentReference w:id="24"/>
+        <w:commentReference w:id="25"/>
       </w:r>
     </w:p>
     <w:p>
@@ -5880,7 +6127,7 @@
         <w:pStyle w:val="Caption"/>
         <w:jc w:val="left"/>
       </w:pPr>
-      <w:bookmarkStart w:id="25" w:name="_Toc526246835"/>
+      <w:bookmarkStart w:id="26" w:name="_Toc526246835"/>
       <w:r>
         <w:t xml:space="preserve">Figure </w:t>
       </w:r>
@@ -5898,14 +6145,14 @@
       <w:r>
         <w:t>Sequence diagram for defining a workflow</w:t>
       </w:r>
-      <w:bookmarkEnd w:id="25"/>
+      <w:bookmarkEnd w:id="26"/>
     </w:p>
     <w:p>
       <w:pPr>
         <w:pStyle w:val="Figure"/>
         <w:keepNext/>
       </w:pPr>
-      <w:commentRangeStart w:id="26"/>
+      <w:commentRangeStart w:id="27"/>
       <w:r>
         <w:rPr>
           <w:noProof/>
@@ -5953,14 +6200,14 @@
           </wp:inline>
         </w:drawing>
       </w:r>
-      <w:commentRangeEnd w:id="26"/>
+      <w:commentRangeEnd w:id="27"/>
       <w:r>
         <w:rPr>
           <w:rStyle w:val="CommentReference"/>
           <w:rFonts w:cs="Times New Roman"/>
           <w:shd w:val="clear" w:color="auto" w:fill="auto"/>
         </w:rPr>
-        <w:commentReference w:id="26"/>
+        <w:commentReference w:id="27"/>
       </w:r>
     </w:p>
     <w:p>
@@ -5968,7 +6215,7 @@
         <w:pStyle w:val="Caption"/>
         <w:jc w:val="left"/>
       </w:pPr>
-      <w:bookmarkStart w:id="27" w:name="_Toc526246836"/>
+      <w:bookmarkStart w:id="28" w:name="_Toc526246836"/>
       <w:r>
         <w:t xml:space="preserve">Figure </w:t>
       </w:r>
@@ -5986,14 +6233,14 @@
       <w:r>
         <w:t>Sequence diagram for running and monitoring a workflow.</w:t>
       </w:r>
-      <w:bookmarkEnd w:id="27"/>
+      <w:bookmarkEnd w:id="28"/>
     </w:p>
     <w:p>
       <w:pPr>
         <w:pStyle w:val="Figure"/>
         <w:keepNext/>
       </w:pPr>
-      <w:commentRangeStart w:id="28"/>
+      <w:commentRangeStart w:id="29"/>
       <w:r>
         <w:rPr>
           <w:noProof/>
@@ -6040,14 +6287,14 @@
           </wp:inline>
         </w:drawing>
       </w:r>
-      <w:commentRangeEnd w:id="28"/>
+      <w:commentRangeEnd w:id="29"/>
       <w:r>
         <w:rPr>
           <w:rStyle w:val="CommentReference"/>
           <w:rFonts w:cs="Times New Roman"/>
           <w:shd w:val="clear" w:color="auto" w:fill="auto"/>
         </w:rPr>
-        <w:commentReference w:id="28"/>
+        <w:commentReference w:id="29"/>
       </w:r>
     </w:p>
     <w:p>
@@ -6055,7 +6302,7 @@
         <w:pStyle w:val="Caption"/>
         <w:jc w:val="left"/>
       </w:pPr>
-      <w:bookmarkStart w:id="29" w:name="_Toc526246837"/>
+      <w:bookmarkStart w:id="30" w:name="_Toc526246837"/>
       <w:r>
         <w:t xml:space="preserve">Figure </w:t>
       </w:r>
@@ -6073,7 +6320,7 @@
       <w:r>
         <w:t>Sequence diagram for visualisation and output of results.</w:t>
       </w:r>
-      <w:bookmarkEnd w:id="29"/>
+      <w:bookmarkEnd w:id="30"/>
     </w:p>
     <w:p>
       <w:pPr>
@@ -6110,7 +6357,7 @@
       <w:pPr>
         <w:keepNext/>
       </w:pPr>
-      <w:commentRangeStart w:id="30"/>
+      <w:commentRangeStart w:id="31"/>
       <w:r>
         <w:rPr>
           <w:i/>
@@ -6167,7 +6414,7 @@
           </wp:inline>
         </w:drawing>
       </w:r>
-      <w:commentRangeEnd w:id="30"/>
+      <w:commentRangeEnd w:id="31"/>
     </w:p>
     <w:p>
       <w:pPr>
@@ -6199,7 +6446,7 @@
         <w:rPr>
           <w:rStyle w:val="CommentReference"/>
         </w:rPr>
-        <w:commentReference w:id="30"/>
+        <w:commentReference w:id="31"/>
       </w:r>
     </w:p>
     <w:p>
@@ -6539,21 +6786,21 @@
         </w:rPr>
         <w:t xml:space="preserve"> </w:t>
       </w:r>
-      <w:commentRangeStart w:id="31"/>
+      <w:commentRangeStart w:id="32"/>
       <w:r>
         <w:rPr>
           <w:shd w:val="clear" w:color="auto" w:fill="FFFFFF"/>
         </w:rPr>
         <w:t>WMS</w:t>
       </w:r>
-      <w:commentRangeEnd w:id="31"/>
+      <w:commentRangeEnd w:id="32"/>
       <w:r>
         <w:rPr>
           <w:rStyle w:val="CommentReference"/>
           <w:rFonts w:ascii="Arial" w:eastAsia="Times New Roman" w:hAnsi="Arial" w:cs="Times New Roman"/>
           <w:color w:val="auto"/>
         </w:rPr>
-        <w:commentReference w:id="31"/>
+        <w:commentReference w:id="32"/>
       </w:r>
     </w:p>
     <w:p>
@@ -6562,7 +6809,7 @@
         <w:spacing w:before="100" w:after="100"/>
         <w:ind w:hanging="11"/>
       </w:pPr>
-      <w:commentRangeStart w:id="32"/>
+      <w:commentRangeStart w:id="33"/>
       <w:r>
         <w:rPr>
           <w:iCs/>
@@ -6618,19 +6865,19 @@
           </wp:inline>
         </w:drawing>
       </w:r>
-      <w:commentRangeEnd w:id="32"/>
+      <w:commentRangeEnd w:id="33"/>
       <w:r>
         <w:rPr>
           <w:rStyle w:val="CommentReference"/>
         </w:rPr>
-        <w:commentReference w:id="32"/>
+        <w:commentReference w:id="33"/>
       </w:r>
     </w:p>
     <w:p>
       <w:pPr>
         <w:pStyle w:val="Caption"/>
       </w:pPr>
-      <w:bookmarkStart w:id="33" w:name="_Toc526246834"/>
+      <w:bookmarkStart w:id="34" w:name="_Toc526246834"/>
       <w:r>
         <w:t xml:space="preserve">Figure </w:t>
       </w:r>
@@ -6678,7 +6925,7 @@
       <w:r>
         <w:t>.</w:t>
       </w:r>
-      <w:bookmarkEnd w:id="33"/>
+      <w:bookmarkEnd w:id="34"/>
     </w:p>
     <w:p>
       <w:pPr>
@@ -6878,7 +7125,7 @@
         <w:fldChar w:fldCharType="begin" w:fldLock="1"/>
       </w:r>
       <w:r>
-        <w:instrText>ADDIN CSL_CITATION {"citationItems":[{"id":"ITEM-1","itemData":{"URL":"https://aws.amazon.com/eclipse/","accessed":{"date-parts":[["2018","10","3"]]},"id":"ITEM-1","issued":{"date-parts":[["0"]]},"title":"AWS Toolkit for Eclipse","type":"webpage"},"uris":["http://www.mendeley.com/documents/?uuid=7d47f305-452a-3098-a2a6-7aef7c71649b"]}],"mendeley":{"formattedCitation":"(&lt;i&gt;AWS Toolkit for Eclipse&lt;/i&gt;, no date)","plainTextFormattedCitation":"(AWS Toolkit for Eclipse, no date)"},"properties":{"noteIndex":0},"schema":"https://github.com/citation-style-language/schema/raw/master/csl-citation.json"}</w:instrText>
+        <w:instrText>ADDIN CSL_CITATION {"citationItems":[{"id":"ITEM-1","itemData":{"URL":"https://aws.amazon.com/eclipse/","accessed":{"date-parts":[["2018","10","3"]]},"id":"ITEM-1","issued":{"date-parts":[["0"]]},"title":"AWS Toolkit for Eclipse","type":"webpage"},"uris":["http://www.mendeley.com/documents/?uuid=7d47f305-452a-3098-a2a6-7aef7c71649b"]}],"mendeley":{"formattedCitation":"(&lt;i&gt;AWS Toolkit for Eclipse&lt;/i&gt;, no date)","plainTextFormattedCitation":"(AWS Toolkit for Eclipse, no date)","previouslyFormattedCitation":"(&lt;i&gt;AWS Toolkit for Eclipse&lt;/i&gt;, no date)"},"properties":{"noteIndex":0},"schema":"https://github.com/citation-style-language/schema/raw/master/csl-citation.json"}</w:instrText>
       </w:r>
       <w:r>
         <w:fldChar w:fldCharType="separate"/>
@@ -6905,8 +7152,6 @@
       <w:r>
         <w:fldChar w:fldCharType="end"/>
       </w:r>
-      <w:bookmarkStart w:id="34" w:name="_GoBack"/>
-      <w:bookmarkEnd w:id="34"/>
     </w:p>
     <w:p>
       <w:r>
@@ -8527,7 +8772,15 @@
           <w:noProof/>
         </w:rPr>
         <w:lastRenderedPageBreak/>
-        <w:t xml:space="preserve">Atluri, G., Karpatne, A. and Kumar, V. (2017) ‘Spatio-Temporal Data Mining: A Survey of Problems and Methods’, </w:t>
+        <w:t>Atluri, G., Karpatne, A. and Kumar, V. (2017) ‘Spatio</w:t>
+      </w:r>
+      <w:r>
+        <w:rPr>
+          <w:rFonts w:cs="Arial"/>
+          <w:noProof/>
+        </w:rPr>
+        <w:lastRenderedPageBreak/>
+        <w:t xml:space="preserve">-Temporal Data Mining: A Survey of Problems and Methods’, </w:t>
       </w:r>
       <w:r>
         <w:rPr>
@@ -8969,7 +9222,7 @@
           <w:rFonts w:cs="Arial"/>
           <w:noProof/>
         </w:rPr>
-        <w:t xml:space="preserve">, 53(1–2), pp. 86–95. doi: </w:t>
+        <w:t>, 53(1–2), pp. 86–95. doi: 10.1016/j.resconrec.2008.0</w:t>
       </w:r>
       <w:r>
         <w:rPr>
@@ -8977,7 +9230,7 @@
           <w:noProof/>
         </w:rPr>
         <w:lastRenderedPageBreak/>
-        <w:t>10.1016/j.resconrec.2008.09.008.</w:t>
+        <w:t>9.008.</w:t>
       </w:r>
     </w:p>
     <w:p>
@@ -9438,15 +9691,7 @@
           <w:rFonts w:cs="Arial"/>
           <w:noProof/>
         </w:rPr>
-        <w:t xml:space="preserve"> (2017) ‘Apache spark based distributed self-organizing map algorithm for sensor </w:t>
-      </w:r>
-      <w:r>
-        <w:rPr>
-          <w:rFonts w:cs="Arial"/>
-          <w:noProof/>
-        </w:rPr>
-        <w:lastRenderedPageBreak/>
-        <w:t xml:space="preserve">data analysis’, in </w:t>
+        <w:t xml:space="preserve"> (2017) ‘Apache spark based distributed self-organizing map algorithm for sensor data analysis’, in </w:t>
       </w:r>
       <w:r>
         <w:rPr>
@@ -9490,7 +9735,17 @@
           <w:iCs/>
           <w:noProof/>
         </w:rPr>
-        <w:t>Climatic Research Unit (CRU) time-series datasets of variations in climate with variations in other phenomena</w:t>
+        <w:t>Climatic Research Unit (CRU) time-series datasets of variations in climate with va</w:t>
+      </w:r>
+      <w:r>
+        <w:rPr>
+          <w:rFonts w:cs="Arial"/>
+          <w:i/>
+          <w:iCs/>
+          <w:noProof/>
+        </w:rPr>
+        <w:lastRenderedPageBreak/>
+        <w:t>riations in other phenomena</w:t>
       </w:r>
       <w:r>
         <w:rPr>
@@ -9583,7 +9838,7 @@
           <w:rFonts w:cs="Arial"/>
           <w:noProof/>
         </w:rPr>
-        <w:t xml:space="preserve">Liu, F. </w:t>
+        <w:t xml:space="preserve">Kodinariya, T. M. and Makwana, P. R. (2013) ‘Review on determining number of Cluster in K-Means Clustering’, </w:t>
       </w:r>
       <w:r>
         <w:rPr>
@@ -9592,30 +9847,14 @@
           <w:iCs/>
           <w:noProof/>
         </w:rPr>
-        <w:t>et al.</w:t>
-      </w:r>
-      <w:r>
-        <w:rPr>
-          <w:rFonts w:cs="Arial"/>
-          <w:noProof/>
-        </w:rPr>
-        <w:t xml:space="preserve"> (2011) </w:t>
-      </w:r>
-      <w:r>
-        <w:rPr>
-          <w:rFonts w:cs="Arial"/>
-          <w:i/>
-          <w:iCs/>
-          <w:noProof/>
-        </w:rPr>
-        <w:t>NIST Cloud Computing Reference Architecture Recommendations of the National Institute of Standards and Technology</w:t>
-      </w:r>
-      <w:r>
-        <w:rPr>
-          <w:rFonts w:cs="Arial"/>
-          <w:noProof/>
-        </w:rPr>
-        <w:t>. Available at: https://ws680.nist.gov/publication/get_pdf.cfm?pub_id=909505 (Accessed: 3 October 2018).</w:t>
+        <w:t>International Journal of Advance Research in Computer Science and Management Studies</w:t>
+      </w:r>
+      <w:r>
+        <w:rPr>
+          <w:rFonts w:cs="Arial"/>
+          <w:noProof/>
+        </w:rPr>
+        <w:t>.</w:t>
       </w:r>
     </w:p>
     <w:p>
@@ -9634,7 +9873,7 @@
           <w:rFonts w:cs="Arial"/>
           <w:noProof/>
         </w:rPr>
-        <w:t xml:space="preserve">Liu, Y. and Weisberg, R. H. (2005) ‘Patterns of ocean current variability on the West Florida Shelf using the self-organizing map’, </w:t>
+        <w:t xml:space="preserve">Liu, F. </w:t>
       </w:r>
       <w:r>
         <w:rPr>
@@ -9643,14 +9882,30 @@
           <w:iCs/>
           <w:noProof/>
         </w:rPr>
-        <w:t>Journal of Geophysical Research: Oceans</w:t>
-      </w:r>
-      <w:r>
-        <w:rPr>
-          <w:rFonts w:cs="Arial"/>
-          <w:noProof/>
-        </w:rPr>
-        <w:t>, 110(6), pp. 1–12. doi: 10.1029/2004JC002786.</w:t>
+        <w:t>et al.</w:t>
+      </w:r>
+      <w:r>
+        <w:rPr>
+          <w:rFonts w:cs="Arial"/>
+          <w:noProof/>
+        </w:rPr>
+        <w:t xml:space="preserve"> (2011) </w:t>
+      </w:r>
+      <w:r>
+        <w:rPr>
+          <w:rFonts w:cs="Arial"/>
+          <w:i/>
+          <w:iCs/>
+          <w:noProof/>
+        </w:rPr>
+        <w:t>NIST Cloud Computing Reference Architecture Recommendations of the National Institute of Standards and Technology</w:t>
+      </w:r>
+      <w:r>
+        <w:rPr>
+          <w:rFonts w:cs="Arial"/>
+          <w:noProof/>
+        </w:rPr>
+        <w:t>. Available at: https://ws680.nist.gov/publication/get_pdf.cfm?pub_id=909505 (Accessed: 3 October 2018).</w:t>
       </w:r>
     </w:p>
     <w:p>
@@ -9669,7 +9924,7 @@
           <w:rFonts w:cs="Arial"/>
           <w:noProof/>
         </w:rPr>
-        <w:t xml:space="preserve">Liu, Y. and Weisberg, R. H. (2011) ‘A Review of Self-Organizing Map Applications in Meteorology and Oceanography’, in Igadwa Mwasiagi, J. (ed.) </w:t>
+        <w:t xml:space="preserve">Liu, Y. and Weisberg, R. H. (2005) ‘Patterns of ocean current variability on the West Florida Shelf using the self-organizing map’, </w:t>
       </w:r>
       <w:r>
         <w:rPr>
@@ -9678,14 +9933,14 @@
           <w:iCs/>
           <w:noProof/>
         </w:rPr>
-        <w:t>Self Organizing Maps - Applications and Novel Algorithm Design</w:t>
-      </w:r>
-      <w:r>
-        <w:rPr>
-          <w:rFonts w:cs="Arial"/>
-          <w:noProof/>
-        </w:rPr>
-        <w:t>. www.intechopen.com. doi: 10.5772/13146.</w:t>
+        <w:t>Journal of Geophysical Research: Oceans</w:t>
+      </w:r>
+      <w:r>
+        <w:rPr>
+          <w:rFonts w:cs="Arial"/>
+          <w:noProof/>
+        </w:rPr>
+        <w:t>, 110(6), pp. 1–12. doi: 10.1029/2004JC002786.</w:t>
       </w:r>
     </w:p>
     <w:p>
@@ -9704,7 +9959,7 @@
           <w:rFonts w:cs="Arial"/>
           <w:noProof/>
         </w:rPr>
-        <w:t xml:space="preserve">Liu, Y., Weisberg, R. H. and Mooers, C. N. K. (2006) ‘Performance evaluation of the self-organizing map for feature extraction’, </w:t>
+        <w:t xml:space="preserve">Liu, Y. and Weisberg, R. H. (2011) ‘A Review of Self-Organizing Map Applications in Meteorology and Oceanography’, in Igadwa Mwasiagi, J. (ed.) </w:t>
       </w:r>
       <w:r>
         <w:rPr>
@@ -9713,14 +9968,14 @@
           <w:iCs/>
           <w:noProof/>
         </w:rPr>
-        <w:t>Journal of Geophysical Research: Oceans</w:t>
-      </w:r>
-      <w:r>
-        <w:rPr>
-          <w:rFonts w:cs="Arial"/>
-          <w:noProof/>
-        </w:rPr>
-        <w:t>, 111(5). doi: 10.1029/2005JC003117.</w:t>
+        <w:t>Self Organizing Maps - Applications and Novel Algorithm Design</w:t>
+      </w:r>
+      <w:r>
+        <w:rPr>
+          <w:rFonts w:cs="Arial"/>
+          <w:noProof/>
+        </w:rPr>
+        <w:t>. www.intechopen.com. doi: 10.5772/13146.</w:t>
       </w:r>
     </w:p>
     <w:p>
@@ -9739,7 +9994,7 @@
           <w:rFonts w:cs="Arial"/>
           <w:noProof/>
         </w:rPr>
-        <w:t xml:space="preserve">Manzano-Agugliaro, F. </w:t>
+        <w:t xml:space="preserve">Liu, Y., Weisberg, R. H. and Mooers, C. N. K. (2006) ‘Performance evaluation of the self-organizing map for feature extraction’, </w:t>
       </w:r>
       <w:r>
         <w:rPr>
@@ -9748,30 +10003,14 @@
           <w:iCs/>
           <w:noProof/>
         </w:rPr>
-        <w:t>et al.</w:t>
-      </w:r>
-      <w:r>
-        <w:rPr>
-          <w:rFonts w:cs="Arial"/>
-          <w:noProof/>
-        </w:rPr>
-        <w:t xml:space="preserve"> (2015) ‘Review of bioclimatic architecture strategies for achieving thermal comfort’, </w:t>
-      </w:r>
-      <w:r>
-        <w:rPr>
-          <w:rFonts w:cs="Arial"/>
-          <w:i/>
-          <w:iCs/>
-          <w:noProof/>
-        </w:rPr>
-        <w:t>Renewable and Sustainable Energy Reviews</w:t>
-      </w:r>
-      <w:r>
-        <w:rPr>
-          <w:rFonts w:cs="Arial"/>
-          <w:noProof/>
-        </w:rPr>
-        <w:t>. Pergamon, 49, pp. 736–755. doi: 10.1016/J.RSER.2015.04.095.</w:t>
+        <w:t>Journal of Geophysical Research: Oceans</w:t>
+      </w:r>
+      <w:r>
+        <w:rPr>
+          <w:rFonts w:cs="Arial"/>
+          <w:noProof/>
+        </w:rPr>
+        <w:t>, 111(5). doi: 10.1029/2005JC003117.</w:t>
       </w:r>
     </w:p>
     <w:p>
@@ -9790,7 +10029,7 @@
           <w:rFonts w:cs="Arial"/>
           <w:noProof/>
         </w:rPr>
-        <w:t xml:space="preserve">Mariam Varghese, S. (2015) ‘Leveraging Map Reduce With Hadoop for Weather Data Analytics’, </w:t>
+        <w:t xml:space="preserve">Luna-Romera, J. M. </w:t>
       </w:r>
       <w:r>
         <w:rPr>
@@ -9799,14 +10038,30 @@
           <w:iCs/>
           <w:noProof/>
         </w:rPr>
-        <w:t>IOSR Journal of Computer Engineering Ver. II</w:t>
-      </w:r>
-      <w:r>
-        <w:rPr>
-          <w:rFonts w:cs="Arial"/>
-          <w:noProof/>
-        </w:rPr>
-        <w:t>, 17(3), pp. 2278–661. doi: 10.9790/0661-17320612.</w:t>
+        <w:t>et al.</w:t>
+      </w:r>
+      <w:r>
+        <w:rPr>
+          <w:rFonts w:cs="Arial"/>
+          <w:noProof/>
+        </w:rPr>
+        <w:t xml:space="preserve"> (2016) ‘An approach to silhouette and dunn clustering indices applied to big data in spark’, in </w:t>
+      </w:r>
+      <w:r>
+        <w:rPr>
+          <w:rFonts w:cs="Arial"/>
+          <w:i/>
+          <w:iCs/>
+          <w:noProof/>
+        </w:rPr>
+        <w:t>Lecture Notes in Computer Science (including subseries Lecture Notes in Artificial Intelligence and Lecture Notes in Bioinformatics)</w:t>
+      </w:r>
+      <w:r>
+        <w:rPr>
+          <w:rFonts w:cs="Arial"/>
+          <w:noProof/>
+        </w:rPr>
+        <w:t>. doi: 10.1007/978-3-319-44636-3_15.</w:t>
       </w:r>
     </w:p>
     <w:p>
@@ -9825,7 +10080,7 @@
           <w:rFonts w:cs="Arial"/>
           <w:noProof/>
         </w:rPr>
-        <w:t xml:space="preserve">Milne, M., Liggett, R. and Benson, A. (2009) ‘Climate Consultant 4.0 develops design guidelines for each unique climate’, </w:t>
+        <w:t xml:space="preserve">Manzano-Agugliaro, F. </w:t>
       </w:r>
       <w:r>
         <w:rPr>
@@ -9834,14 +10089,30 @@
           <w:iCs/>
           <w:noProof/>
         </w:rPr>
-        <w:t>American Solar Energy Society Meeting</w:t>
-      </w:r>
-      <w:r>
-        <w:rPr>
-          <w:rFonts w:cs="Arial"/>
-          <w:noProof/>
-        </w:rPr>
-        <w:t>. Available at: http://www.energy-design-tools.aud.ucla.edu/papers/ases09-milne.pdf (Accessed: 10 April 2018).</w:t>
+        <w:t>et al.</w:t>
+      </w:r>
+      <w:r>
+        <w:rPr>
+          <w:rFonts w:cs="Arial"/>
+          <w:noProof/>
+        </w:rPr>
+        <w:t xml:space="preserve"> (2015) ‘Review of bioclimatic architecture strategies for achieving thermal comfort’, </w:t>
+      </w:r>
+      <w:r>
+        <w:rPr>
+          <w:rFonts w:cs="Arial"/>
+          <w:i/>
+          <w:iCs/>
+          <w:noProof/>
+        </w:rPr>
+        <w:t>Renewable and Sustainable Energy Reviews</w:t>
+      </w:r>
+      <w:r>
+        <w:rPr>
+          <w:rFonts w:cs="Arial"/>
+          <w:noProof/>
+        </w:rPr>
+        <w:t>. Pergamon, 49, pp. 736–755. doi: 10.1016/J.RSER.2015.04.095.</w:t>
       </w:r>
     </w:p>
     <w:p>
@@ -9860,7 +10131,7 @@
           <w:rFonts w:cs="Arial"/>
           <w:noProof/>
         </w:rPr>
-        <w:t xml:space="preserve">Netzel, P. </w:t>
+        <w:t xml:space="preserve">Mariam Varghese, S. (2015) ‘Leveraging Map Reduce With Hadoop for Weather Data Analytics’, </w:t>
       </w:r>
       <w:r>
         <w:rPr>
@@ -9869,30 +10140,14 @@
           <w:iCs/>
           <w:noProof/>
         </w:rPr>
-        <w:t>et al.</w:t>
-      </w:r>
-      <w:r>
-        <w:rPr>
-          <w:rFonts w:cs="Arial"/>
-          <w:noProof/>
-        </w:rPr>
-        <w:t xml:space="preserve"> (2016) ‘On Using a Clustering Approach for Global Climate Classification’, </w:t>
-      </w:r>
-      <w:r>
-        <w:rPr>
-          <w:rFonts w:cs="Arial"/>
-          <w:i/>
-          <w:iCs/>
-          <w:noProof/>
-        </w:rPr>
-        <w:t>Journal of Climate</w:t>
-      </w:r>
-      <w:r>
-        <w:rPr>
-          <w:rFonts w:cs="Arial"/>
-          <w:noProof/>
-        </w:rPr>
-        <w:t>, 29(9), pp. 3387–3401. doi: 10.1175/JCLI-D-15-0640.1.</w:t>
+        <w:t>IOSR Journal of Computer Engineering Ver. II</w:t>
+      </w:r>
+      <w:r>
+        <w:rPr>
+          <w:rFonts w:cs="Arial"/>
+          <w:noProof/>
+        </w:rPr>
+        <w:t>, 17(3), pp. 2278–661. doi: 10.9790/0661-17320612.</w:t>
       </w:r>
     </w:p>
     <w:p>
@@ -9911,7 +10166,7 @@
           <w:rFonts w:cs="Arial"/>
           <w:noProof/>
         </w:rPr>
-        <w:t xml:space="preserve">Olgyay, V. and Olgyay, A. (1963) </w:t>
+        <w:t xml:space="preserve">Milne, M., Liggett, R. and Benson, A. (2009) ‘Climate Consultant 4.0 develops design guidelines for each unique climate’, </w:t>
       </w:r>
       <w:r>
         <w:rPr>
@@ -9920,14 +10175,22 @@
           <w:iCs/>
           <w:noProof/>
         </w:rPr>
-        <w:t>Design With Climate: Bioclimatic Approach to Architectural Regionalism</w:t>
-      </w:r>
-      <w:r>
-        <w:rPr>
-          <w:rFonts w:cs="Arial"/>
-          <w:noProof/>
-        </w:rPr>
-        <w:t>. Princeton University Press.</w:t>
+        <w:t>American Solar Energy Society Meeting</w:t>
+      </w:r>
+      <w:r>
+        <w:rPr>
+          <w:rFonts w:cs="Arial"/>
+          <w:noProof/>
+        </w:rPr>
+        <w:t>. Available at: http://www.</w:t>
+      </w:r>
+      <w:r>
+        <w:rPr>
+          <w:rFonts w:cs="Arial"/>
+          <w:noProof/>
+        </w:rPr>
+        <w:lastRenderedPageBreak/>
+        <w:t>energy-design-tools.aud.ucla.edu/papers/ases09-milne.pdf (Accessed: 10 April 2018).</w:t>
       </w:r>
     </w:p>
     <w:p>
@@ -9946,8 +10209,7 @@
           <w:rFonts w:cs="Arial"/>
           <w:noProof/>
         </w:rPr>
-        <w:lastRenderedPageBreak/>
-        <w:t xml:space="preserve">Omer, A. M. (2008) ‘Energy, environment and sustainable development’, </w:t>
+        <w:t xml:space="preserve">Netzel, P. </w:t>
       </w:r>
       <w:r>
         <w:rPr>
@@ -9956,14 +10218,30 @@
           <w:iCs/>
           <w:noProof/>
         </w:rPr>
-        <w:t>Renewable and Sustainable Energy Reviews</w:t>
-      </w:r>
-      <w:r>
-        <w:rPr>
-          <w:rFonts w:cs="Arial"/>
-          <w:noProof/>
-        </w:rPr>
-        <w:t>, 12, pp. 2265–2300. doi: 10.1016/j.rser.2007.05.001.</w:t>
+        <w:t>et al.</w:t>
+      </w:r>
+      <w:r>
+        <w:rPr>
+          <w:rFonts w:cs="Arial"/>
+          <w:noProof/>
+        </w:rPr>
+        <w:t xml:space="preserve"> (2016) ‘On Using a Clustering Approach for Global Climate Classification’, </w:t>
+      </w:r>
+      <w:r>
+        <w:rPr>
+          <w:rFonts w:cs="Arial"/>
+          <w:i/>
+          <w:iCs/>
+          <w:noProof/>
+        </w:rPr>
+        <w:t>Journal of Climate</w:t>
+      </w:r>
+      <w:r>
+        <w:rPr>
+          <w:rFonts w:cs="Arial"/>
+          <w:noProof/>
+        </w:rPr>
+        <w:t>, 29(9), pp. 3387–3401. doi: 10.1175/JCLI-D-15-0640.1.</w:t>
       </w:r>
     </w:p>
     <w:p>
@@ -9982,7 +10260,7 @@
           <w:rFonts w:cs="Arial"/>
           <w:noProof/>
         </w:rPr>
-        <w:t xml:space="preserve">Rhee, J. </w:t>
+        <w:t xml:space="preserve">Nikolaou, T. G. </w:t>
       </w:r>
       <w:r>
         <w:rPr>
@@ -9998,7 +10276,7 @@
           <w:rFonts w:cs="Arial"/>
           <w:noProof/>
         </w:rPr>
-        <w:t xml:space="preserve"> (2008) ‘Delineation of climate regions using in-situ and remotely-sensed data for the Carolinas’, </w:t>
+        <w:t xml:space="preserve"> (2012) ‘On the application of clustering techniques for office buildings’ energy and thermal comfort classification’, </w:t>
       </w:r>
       <w:r>
         <w:rPr>
@@ -10007,14 +10285,14 @@
           <w:iCs/>
           <w:noProof/>
         </w:rPr>
-        <w:t>Remote Sensing of Environment</w:t>
-      </w:r>
-      <w:r>
-        <w:rPr>
-          <w:rFonts w:cs="Arial"/>
-          <w:noProof/>
-        </w:rPr>
-        <w:t>, 112(6), pp. 3099–3111. doi: 10.1016/j.rse.2008.03.001.</w:t>
+        <w:t>IEEE Transactions on Smart Grid</w:t>
+      </w:r>
+      <w:r>
+        <w:rPr>
+          <w:rFonts w:cs="Arial"/>
+          <w:noProof/>
+        </w:rPr>
+        <w:t>. doi: 10.1109/TSG.2012.2215059.</w:t>
       </w:r>
     </w:p>
     <w:p>
@@ -10033,7 +10311,7 @@
           <w:rFonts w:cs="Arial"/>
           <w:noProof/>
         </w:rPr>
-        <w:t xml:space="preserve">Rodenburg, B. and Maria Fiore, M. (2017) </w:t>
+        <w:t xml:space="preserve">Olgyay, V. and Olgyay, A. (1963) </w:t>
       </w:r>
       <w:r>
         <w:rPr>
@@ -10042,30 +10320,14 @@
           <w:iCs/>
           <w:noProof/>
         </w:rPr>
-        <w:t>Detecting Weather Twins using Apache Spark</w:t>
-      </w:r>
-      <w:r>
-        <w:rPr>
-          <w:rFonts w:cs="Arial"/>
-          <w:noProof/>
-        </w:rPr>
-        <w:t xml:space="preserve">, </w:t>
-      </w:r>
-      <w:r>
-        <w:rPr>
-          <w:rFonts w:cs="Arial"/>
-          <w:i/>
-          <w:iCs/>
-          <w:noProof/>
-        </w:rPr>
-        <w:t>LSDE: Large Scale Data Engineering 2017</w:t>
-      </w:r>
-      <w:r>
-        <w:rPr>
-          <w:rFonts w:cs="Arial"/>
-          <w:noProof/>
-        </w:rPr>
-        <w:t>. Available at: https://event.cwi.nl/lsde/2017/showcase_n2.shtml (Accessed: 29 May 2018).</w:t>
+        <w:t>Design With Climate: Bioclimatic Approach to Architectural Regionalism</w:t>
+      </w:r>
+      <w:r>
+        <w:rPr>
+          <w:rFonts w:cs="Arial"/>
+          <w:noProof/>
+        </w:rPr>
+        <w:t>. Princeton University Press.</w:t>
       </w:r>
     </w:p>
     <w:p>
@@ -10084,7 +10346,7 @@
           <w:rFonts w:cs="Arial"/>
           <w:noProof/>
         </w:rPr>
-        <w:t xml:space="preserve">Rodriguez, M. A. and Buyya, R. (2017) ‘Chapter 18 – Scientific Workflow Management System for Clouds’, in </w:t>
+        <w:t xml:space="preserve">Omer, A. M. (2008) ‘Energy, environment and sustainable development’, </w:t>
       </w:r>
       <w:r>
         <w:rPr>
@@ -10093,14 +10355,14 @@
           <w:iCs/>
           <w:noProof/>
         </w:rPr>
-        <w:t>Software Architecture for Big Data and the Cloud</w:t>
-      </w:r>
-      <w:r>
-        <w:rPr>
-          <w:rFonts w:cs="Arial"/>
-          <w:noProof/>
-        </w:rPr>
-        <w:t>, pp. 367–387. doi: 10.1016/B978-0-12-805467-3.00018-1.</w:t>
+        <w:t>Renewable and Sustainable Energy Reviews</w:t>
+      </w:r>
+      <w:r>
+        <w:rPr>
+          <w:rFonts w:cs="Arial"/>
+          <w:noProof/>
+        </w:rPr>
+        <w:t>, 12, pp. 2265–2300. doi: 10.1016/j.rser.2007.05.001.</w:t>
       </w:r>
     </w:p>
     <w:p>
@@ -10119,7 +10381,195 @@
           <w:rFonts w:cs="Arial"/>
           <w:noProof/>
         </w:rPr>
+        <w:t xml:space="preserve">Rhee, J. </w:t>
+      </w:r>
+      <w:r>
+        <w:rPr>
+          <w:rFonts w:cs="Arial"/>
+          <w:i/>
+          <w:iCs/>
+          <w:noProof/>
+        </w:rPr>
+        <w:t>et al.</w:t>
+      </w:r>
+      <w:r>
+        <w:rPr>
+          <w:rFonts w:cs="Arial"/>
+          <w:noProof/>
+        </w:rPr>
+        <w:t xml:space="preserve"> (2008) ‘Delineation of climate regions using in-situ and remotely-sensed data for the Carolinas’, </w:t>
+      </w:r>
+      <w:r>
+        <w:rPr>
+          <w:rFonts w:cs="Arial"/>
+          <w:i/>
+          <w:iCs/>
+          <w:noProof/>
+        </w:rPr>
+        <w:t>Remote Sensing of Environment</w:t>
+      </w:r>
+      <w:r>
+        <w:rPr>
+          <w:rFonts w:cs="Arial"/>
+          <w:noProof/>
+        </w:rPr>
+        <w:t>, 112(6), pp. 3099–3111. doi: 10.1016/j.rse.2008.03.001.</w:t>
+      </w:r>
+    </w:p>
+    <w:p>
+      <w:pPr>
+        <w:widowControl w:val="0"/>
+        <w:autoSpaceDE w:val="0"/>
+        <w:autoSpaceDN w:val="0"/>
+        <w:adjustRightInd w:val="0"/>
+        <w:rPr>
+          <w:rFonts w:cs="Arial"/>
+          <w:noProof/>
+        </w:rPr>
+      </w:pPr>
+      <w:r>
+        <w:rPr>
+          <w:rFonts w:cs="Arial"/>
+          <w:noProof/>
+        </w:rPr>
+        <w:t xml:space="preserve">Rodenburg, B. and Maria Fiore, M. (2017) </w:t>
+      </w:r>
+      <w:r>
+        <w:rPr>
+          <w:rFonts w:cs="Arial"/>
+          <w:i/>
+          <w:iCs/>
+          <w:noProof/>
+        </w:rPr>
+        <w:t>Detecting Weather Twins using Apache Spark</w:t>
+      </w:r>
+      <w:r>
+        <w:rPr>
+          <w:rFonts w:cs="Arial"/>
+          <w:noProof/>
+        </w:rPr>
+        <w:t xml:space="preserve">, </w:t>
+      </w:r>
+      <w:r>
+        <w:rPr>
+          <w:rFonts w:cs="Arial"/>
+          <w:i/>
+          <w:iCs/>
+          <w:noProof/>
+        </w:rPr>
+        <w:t>LSDE: Large Scale Data Engineering 2017</w:t>
+      </w:r>
+      <w:r>
+        <w:rPr>
+          <w:rFonts w:cs="Arial"/>
+          <w:noProof/>
+        </w:rPr>
+        <w:t>. Available at: https://event.cwi.nl/lsde/2017/showcase_n2.shtml (Accessed: 29 May 2018).</w:t>
+      </w:r>
+    </w:p>
+    <w:p>
+      <w:pPr>
+        <w:widowControl w:val="0"/>
+        <w:autoSpaceDE w:val="0"/>
+        <w:autoSpaceDN w:val="0"/>
+        <w:adjustRightInd w:val="0"/>
+        <w:rPr>
+          <w:rFonts w:cs="Arial"/>
+          <w:noProof/>
+        </w:rPr>
+      </w:pPr>
+      <w:r>
+        <w:rPr>
+          <w:rFonts w:cs="Arial"/>
+          <w:noProof/>
+        </w:rPr>
+        <w:t xml:space="preserve">Rodriguez, M. A. and Buyya, R. (2017) ‘Chapter 18 – Scientific Workflow Management System for Clouds’, in </w:t>
+      </w:r>
+      <w:r>
+        <w:rPr>
+          <w:rFonts w:cs="Arial"/>
+          <w:i/>
+          <w:iCs/>
+          <w:noProof/>
+        </w:rPr>
+        <w:t>Software Architecture for Big Data and the Cloud</w:t>
+      </w:r>
+      <w:r>
+        <w:rPr>
+          <w:rFonts w:cs="Arial"/>
+          <w:noProof/>
+        </w:rPr>
+        <w:t>, pp. 367–387. doi: 10.1016/B978-0-12-805467-3.00018-1.</w:t>
+      </w:r>
+    </w:p>
+    <w:p>
+      <w:pPr>
+        <w:widowControl w:val="0"/>
+        <w:autoSpaceDE w:val="0"/>
+        <w:autoSpaceDN w:val="0"/>
+        <w:adjustRightInd w:val="0"/>
+        <w:rPr>
+          <w:rFonts w:cs="Arial"/>
+          <w:noProof/>
+        </w:rPr>
+      </w:pPr>
+      <w:r>
+        <w:rPr>
+          <w:rFonts w:cs="Arial"/>
+          <w:noProof/>
+        </w:rPr>
         <w:t>Rosenberg, A. and Hirschberg, J. (2007) ‘V-Measure: A conditional entropy-based external cluster evaluation measure’, pp. 410–420. Available at: http://www.aclweb.org/anthology/D07-1043 (Accessed: 6 June 2018).</w:t>
+      </w:r>
+    </w:p>
+    <w:p>
+      <w:pPr>
+        <w:widowControl w:val="0"/>
+        <w:autoSpaceDE w:val="0"/>
+        <w:autoSpaceDN w:val="0"/>
+        <w:adjustRightInd w:val="0"/>
+        <w:rPr>
+          <w:rFonts w:cs="Arial"/>
+          <w:noProof/>
+        </w:rPr>
+      </w:pPr>
+      <w:r>
+        <w:rPr>
+          <w:rFonts w:cs="Arial"/>
+          <w:noProof/>
+        </w:rPr>
+        <w:t xml:space="preserve">Thinsungnoen, T. </w:t>
+      </w:r>
+      <w:r>
+        <w:rPr>
+          <w:rFonts w:cs="Arial"/>
+          <w:i/>
+          <w:iCs/>
+          <w:noProof/>
+        </w:rPr>
+        <w:t>et al.</w:t>
+      </w:r>
+      <w:r>
+        <w:rPr>
+          <w:rFonts w:cs="Arial"/>
+          <w:noProof/>
+        </w:rPr>
+        <w:t xml:space="preserve"> (2015) ‘The Clustering Validity with Silhouette and Sum of Squared Errors’, in </w:t>
+      </w:r>
+      <w:r>
+        <w:rPr>
+          <w:rFonts w:cs="Arial"/>
+          <w:i/>
+          <w:iCs/>
+          <w:noProof/>
+        </w:rPr>
+        <w:t>The Proceedings of the 2nd International Conference on Industrial Application Engineering 2015</w:t>
+      </w:r>
+      <w:r>
+        <w:rPr>
+          <w:rFonts w:cs="Arial"/>
+          <w:noProof/>
+        </w:rPr>
+        <w:t>. doi: 10.12792/iciae2015.012.</w:t>
       </w:r>
     </w:p>
     <w:p>
@@ -10446,7 +10896,6 @@
         <w:pStyle w:val="Heading1"/>
       </w:pPr>
       <w:r>
-        <w:lastRenderedPageBreak/>
         <w:t>List of Figures</w:t>
       </w:r>
     </w:p>
@@ -11236,7 +11685,7 @@
       </w:r>
     </w:p>
   </w:comment>
-  <w:comment w:id="16" w:author="Admin" w:date="2018-10-03T15:49:00Z" w:initials="A">
+  <w:comment w:id="17" w:author="Admin" w:date="2018-10-03T15:49:00Z" w:initials="A">
     <w:p>
       <w:pPr>
         <w:pStyle w:val="CommentText"/>
@@ -11249,22 +11698,6 @@
       </w:r>
       <w:r>
         <w:t>literature summary</w:t>
-      </w:r>
-    </w:p>
-  </w:comment>
-  <w:comment w:id="18" w:author="Admin" w:date="2018-10-03T15:49:00Z" w:initials="A">
-    <w:p>
-      <w:pPr>
-        <w:pStyle w:val="CommentText"/>
-      </w:pPr>
-      <w:r>
-        <w:rPr>
-          <w:rStyle w:val="CommentReference"/>
-        </w:rPr>
-        <w:annotationRef/>
-      </w:r>
-      <w:r>
-        <w:t>ref fig in text</w:t>
       </w:r>
     </w:p>
   </w:comment>
@@ -11280,11 +11713,11 @@
         <w:annotationRef/>
       </w:r>
       <w:r>
-        <w:t>use case diagram</w:t>
+        <w:t>ref fig in text</w:t>
       </w:r>
     </w:p>
   </w:comment>
-  <w:comment w:id="20" w:author="Admin" w:date="2018-10-03T15:50:00Z" w:initials="A">
+  <w:comment w:id="20" w:author="Admin" w:date="2018-10-03T15:49:00Z" w:initials="A">
     <w:p>
       <w:pPr>
         <w:pStyle w:val="CommentText"/>
@@ -11332,7 +11765,7 @@
       </w:r>
     </w:p>
   </w:comment>
-  <w:comment w:id="23" w:author="Admin" w:date="2018-10-03T15:52:00Z" w:initials="A">
+  <w:comment w:id="23" w:author="Admin" w:date="2018-10-03T15:50:00Z" w:initials="A">
     <w:p>
       <w:pPr>
         <w:pStyle w:val="CommentText"/>
@@ -11344,11 +11777,27 @@
         <w:annotationRef/>
       </w:r>
       <w:r>
+        <w:t>use case diagram</w:t>
+      </w:r>
+    </w:p>
+  </w:comment>
+  <w:comment w:id="24" w:author="Admin" w:date="2018-10-03T15:52:00Z" w:initials="A">
+    <w:p>
+      <w:pPr>
+        <w:pStyle w:val="CommentText"/>
+      </w:pPr>
+      <w:r>
+        <w:rPr>
+          <w:rStyle w:val="CommentReference"/>
+        </w:rPr>
+        <w:annotationRef/>
+      </w:r>
+      <w:r>
         <w:t>refer to figures in text</w:t>
       </w:r>
     </w:p>
   </w:comment>
-  <w:comment w:id="24" w:author="Admin" w:date="2018-10-03T15:51:00Z" w:initials="A">
+  <w:comment w:id="25" w:author="Admin" w:date="2018-10-03T15:51:00Z" w:initials="A">
     <w:p>
       <w:pPr>
         <w:pStyle w:val="CommentText"/>
@@ -11364,7 +11813,7 @@
       </w:r>
     </w:p>
   </w:comment>
-  <w:comment w:id="26" w:author="Admin" w:date="2018-10-03T15:52:00Z" w:initials="A">
+  <w:comment w:id="27" w:author="Admin" w:date="2018-10-03T15:52:00Z" w:initials="A">
     <w:p>
       <w:pPr>
         <w:pStyle w:val="CommentText"/>
@@ -11380,7 +11829,7 @@
       </w:r>
     </w:p>
   </w:comment>
-  <w:comment w:id="28" w:author="Admin" w:date="2018-10-03T15:52:00Z" w:initials="A">
+  <w:comment w:id="29" w:author="Admin" w:date="2018-10-03T15:52:00Z" w:initials="A">
     <w:p>
       <w:pPr>
         <w:pStyle w:val="CommentText"/>
@@ -11396,7 +11845,7 @@
       </w:r>
     </w:p>
   </w:comment>
-  <w:comment w:id="30" w:author="Admin" w:date="2018-10-03T15:55:00Z" w:initials="A">
+  <w:comment w:id="31" w:author="Admin" w:date="2018-10-03T15:55:00Z" w:initials="A">
     <w:p>
       <w:pPr>
         <w:pStyle w:val="CommentText"/>
@@ -11412,7 +11861,7 @@
       </w:r>
     </w:p>
   </w:comment>
-  <w:comment w:id="31" w:author="Admin" w:date="2018-10-03T15:56:00Z" w:initials="A">
+  <w:comment w:id="32" w:author="Admin" w:date="2018-10-03T15:56:00Z" w:initials="A">
     <w:p>
       <w:pPr>
         <w:pStyle w:val="CommentText"/>
@@ -11428,7 +11877,7 @@
       </w:r>
     </w:p>
   </w:comment>
-  <w:comment w:id="32" w:author="Admin" w:date="2018-10-03T15:55:00Z" w:initials="A">
+  <w:comment w:id="33" w:author="Admin" w:date="2018-10-03T15:55:00Z" w:initials="A">
     <w:p>
       <w:pPr>
         <w:pStyle w:val="CommentText"/>
@@ -13148,6 +13597,7 @@
   <w:style w:type="character" w:default="1" w:styleId="DefaultParagraphFont">
     <w:name w:val="Default Paragraph Font"/>
     <w:uiPriority w:val="1"/>
+    <w:semiHidden/>
     <w:unhideWhenUsed/>
   </w:style>
   <w:style w:type="table" w:default="1" w:styleId="TableNormal">
@@ -13943,7 +14393,7 @@
 </file>
 
 <file path=customXml/itemProps1.xml><?xml version="1.0" encoding="utf-8"?>
-<ds:datastoreItem xmlns:ds="http://schemas.openxmlformats.org/officeDocument/2006/customXml" ds:itemID="{5FDCB94B-353A-46FC-BDBE-2BA09BD8A193}">
+<ds:datastoreItem xmlns:ds="http://schemas.openxmlformats.org/officeDocument/2006/customXml" ds:itemID="{521EB2FE-433E-441B-A53A-2022966EE2AC}">
   <ds:schemaRefs>
     <ds:schemaRef ds:uri="http://schemas.openxmlformats.org/officeDocument/2006/bibliography"/>
   </ds:schemaRefs>

</xml_diff>